<commit_message>
Satt inn logo skisse, oppdatert dokumentasjon
</commit_message>
<xml_diff>
--- a/Dokumentasjon/Dokumentasjon.docx
+++ b/Dokumentasjon/Dokumentasjon.docx
@@ -4,19 +4,6 @@
   <w:body>
     <w:p>
       <w:pPr>
-        <w:rPr>
-          <w:lang w:val="nb-NO"/>
-        </w:rPr>
-      </w:pPr>
-      <w:r>
-        <w:rPr>
-          <w:lang w:val="nb-NO"/>
-        </w:rPr>
-        <w:t xml:space="preserve">q </w:t>
-      </w:r>
-    </w:p>
-    <w:p>
-      <w:pPr>
         <w:pStyle w:val="Heading1"/>
         <w:rPr>
           <w:lang w:val="nb-NO"/>
@@ -227,6 +214,12 @@
           <w:lang w:val="nb-NO"/>
         </w:rPr>
         <w:t>jobber med en nettside skisse</w:t>
+      </w:r>
+      <w:r>
+        <w:rPr>
+          <w:lang w:val="nb-NO"/>
+        </w:rPr>
+        <w:t>, Fergus og Behar jobber med å lage nettverk skisse</w:t>
       </w:r>
       <w:r>
         <w:rPr>

</xml_diff>

<commit_message>
Legget til html filer og fane icon bilde, oppdaterte dokumentasjon
</commit_message>
<xml_diff>
--- a/Dokumentasjon/Dokumentasjon.docx
+++ b/Dokumentasjon/Dokumentasjon.docx
@@ -273,19 +273,43 @@
         <w:rPr>
           <w:lang w:val="nb-NO"/>
         </w:rPr>
-        <w:t>[</w:t>
-      </w:r>
-      <w:r>
-        <w:rPr>
-          <w:lang w:val="nb-NO"/>
-        </w:rPr>
-        <w:t>placeholder</w:t>
-      </w:r>
-      <w:r>
-        <w:rPr>
-          <w:lang w:val="nb-NO"/>
-        </w:rPr>
-        <w:t>]</w:t>
+        <w:t>Viet-Uy, Besnik og Ilyas kom først i</w:t>
+      </w:r>
+      <w:r>
+        <w:rPr>
+          <w:lang w:val="nb-NO"/>
+        </w:rPr>
+        <w:t xml:space="preserve">nn i timen og rett etter kom Mathias. </w:t>
+      </w:r>
+      <w:r>
+        <w:rPr>
+          <w:lang w:val="nb-NO"/>
+        </w:rPr>
+        <w:t xml:space="preserve">Viet-Uy begynte med </w:t>
+      </w:r>
+      <w:r>
+        <w:rPr>
+          <w:lang w:val="nb-NO"/>
+        </w:rPr>
+        <w:t xml:space="preserve">å sette </w:t>
+      </w:r>
+      <w:r>
+        <w:rPr>
+          <w:lang w:val="nb-NO"/>
+        </w:rPr>
+        <w:t>opp en</w:t>
+      </w:r>
+      <w:r>
+        <w:rPr>
+          <w:lang w:val="nb-NO"/>
+        </w:rPr>
+        <w:t xml:space="preserve"> router. </w:t>
+      </w:r>
+      <w:r>
+        <w:rPr>
+          <w:lang w:val="nb-NO"/>
+        </w:rPr>
+        <w:t xml:space="preserve">Ilyas jobbet mer med nettside skisse, </w:t>
       </w:r>
     </w:p>
     <w:p>

</xml_diff>

<commit_message>
Oppdaterte Dokumentasjon og html filer
</commit_message>
<xml_diff>
--- a/Dokumentasjon/Dokumentasjon.docx
+++ b/Dokumentasjon/Dokumentasjon.docx
@@ -303,13 +303,97 @@
         <w:rPr>
           <w:lang w:val="nb-NO"/>
         </w:rPr>
-        <w:t xml:space="preserve"> router. </w:t>
-      </w:r>
-      <w:r>
-        <w:rPr>
-          <w:lang w:val="nb-NO"/>
-        </w:rPr>
-        <w:t xml:space="preserve">Ilyas jobbet mer med nettside skisse, </w:t>
+        <w:t xml:space="preserve"> router</w:t>
+      </w:r>
+      <w:r>
+        <w:rPr>
+          <w:lang w:val="nb-NO"/>
+        </w:rPr>
+        <w:t xml:space="preserve"> og ser</w:t>
+      </w:r>
+      <w:r>
+        <w:rPr>
+          <w:lang w:val="nb-NO"/>
+        </w:rPr>
+        <w:t>ver</w:t>
+      </w:r>
+      <w:r>
+        <w:rPr>
+          <w:lang w:val="nb-NO"/>
+        </w:rPr>
+        <w:t xml:space="preserve">. </w:t>
+      </w:r>
+      <w:r>
+        <w:rPr>
+          <w:lang w:val="nb-NO"/>
+        </w:rPr>
+        <w:t>Ilyas jobbet mer med nettside skisse</w:t>
+      </w:r>
+      <w:r>
+        <w:rPr>
+          <w:lang w:val="nb-NO"/>
+        </w:rPr>
+        <w:t xml:space="preserve"> og etterhvert startet med å nettside</w:t>
+      </w:r>
+      <w:r>
+        <w:rPr>
+          <w:lang w:val="nb-NO"/>
+        </w:rPr>
+        <w:t>.</w:t>
+      </w:r>
+      <w:r>
+        <w:rPr>
+          <w:lang w:val="nb-NO"/>
+        </w:rPr>
+        <w:t xml:space="preserve"> Besnik jobbet med å lage server diagram.</w:t>
+      </w:r>
+      <w:r>
+        <w:rPr>
+          <w:lang w:val="nb-NO"/>
+        </w:rPr>
+        <w:t xml:space="preserve"> Etter litt tid så gikk vi til å spise lunsj. </w:t>
+      </w:r>
+      <w:r>
+        <w:rPr>
+          <w:lang w:val="nb-NO"/>
+        </w:rPr>
+        <w:t>Etter lunsj</w:t>
+      </w:r>
+      <w:r>
+        <w:rPr>
+          <w:lang w:val="nb-NO"/>
+        </w:rPr>
+        <w:t xml:space="preserve"> </w:t>
+      </w:r>
+      <w:r>
+        <w:rPr>
+          <w:lang w:val="nb-NO"/>
+        </w:rPr>
+        <w:t>så kom Fergus, Fergus og Besnik hentet kamera og annet utstyr og begynte å ta bilder og videoer</w:t>
+      </w:r>
+      <w:r>
+        <w:rPr>
+          <w:lang w:val="nb-NO"/>
+        </w:rPr>
+        <w:t>,</w:t>
+      </w:r>
+      <w:r>
+        <w:rPr>
+          <w:lang w:val="nb-NO"/>
+        </w:rPr>
+        <w:t xml:space="preserve"> Mathias jobbet med drift og sette opp linux server</w:t>
+      </w:r>
+      <w:r>
+        <w:rPr>
+          <w:lang w:val="nb-NO"/>
+        </w:rPr>
+        <w:t xml:space="preserve">, resten fortsatte med </w:t>
+      </w:r>
+      <w:r>
+        <w:rPr>
+          <w:lang w:val="nb-NO"/>
+        </w:rPr>
+        <w:t xml:space="preserve">hva de gjorde. </w:t>
       </w:r>
     </w:p>
     <w:p>

</xml_diff>

<commit_message>
Removed kamera files, oppdaterte html
</commit_message>
<xml_diff>
--- a/Dokumentasjon/Dokumentasjon.docx
+++ b/Dokumentasjon/Dokumentasjon.docx
@@ -303,13 +303,97 @@
         <w:rPr>
           <w:lang w:val="nb-NO"/>
         </w:rPr>
-        <w:t xml:space="preserve"> router. </w:t>
-      </w:r>
-      <w:r>
-        <w:rPr>
-          <w:lang w:val="nb-NO"/>
-        </w:rPr>
-        <w:t xml:space="preserve">Ilyas jobbet mer med nettside skisse, </w:t>
+        <w:t xml:space="preserve"> router</w:t>
+      </w:r>
+      <w:r>
+        <w:rPr>
+          <w:lang w:val="nb-NO"/>
+        </w:rPr>
+        <w:t xml:space="preserve"> og ser</w:t>
+      </w:r>
+      <w:r>
+        <w:rPr>
+          <w:lang w:val="nb-NO"/>
+        </w:rPr>
+        <w:t>ver</w:t>
+      </w:r>
+      <w:r>
+        <w:rPr>
+          <w:lang w:val="nb-NO"/>
+        </w:rPr>
+        <w:t xml:space="preserve">. </w:t>
+      </w:r>
+      <w:r>
+        <w:rPr>
+          <w:lang w:val="nb-NO"/>
+        </w:rPr>
+        <w:t>Ilyas jobbet mer med nettside skisse</w:t>
+      </w:r>
+      <w:r>
+        <w:rPr>
+          <w:lang w:val="nb-NO"/>
+        </w:rPr>
+        <w:t xml:space="preserve"> og etterhvert startet med å nettside</w:t>
+      </w:r>
+      <w:r>
+        <w:rPr>
+          <w:lang w:val="nb-NO"/>
+        </w:rPr>
+        <w:t>.</w:t>
+      </w:r>
+      <w:r>
+        <w:rPr>
+          <w:lang w:val="nb-NO"/>
+        </w:rPr>
+        <w:t xml:space="preserve"> Besnik jobbet med å lage server diagram.</w:t>
+      </w:r>
+      <w:r>
+        <w:rPr>
+          <w:lang w:val="nb-NO"/>
+        </w:rPr>
+        <w:t xml:space="preserve"> Etter litt tid så gikk vi til å spise lunsj. </w:t>
+      </w:r>
+      <w:r>
+        <w:rPr>
+          <w:lang w:val="nb-NO"/>
+        </w:rPr>
+        <w:t>Etter lunsj</w:t>
+      </w:r>
+      <w:r>
+        <w:rPr>
+          <w:lang w:val="nb-NO"/>
+        </w:rPr>
+        <w:t xml:space="preserve"> </w:t>
+      </w:r>
+      <w:r>
+        <w:rPr>
+          <w:lang w:val="nb-NO"/>
+        </w:rPr>
+        <w:t>så kom Fergus, Fergus og Besnik hentet kamera og annet utstyr og begynte å ta bilder og videoer</w:t>
+      </w:r>
+      <w:r>
+        <w:rPr>
+          <w:lang w:val="nb-NO"/>
+        </w:rPr>
+        <w:t>,</w:t>
+      </w:r>
+      <w:r>
+        <w:rPr>
+          <w:lang w:val="nb-NO"/>
+        </w:rPr>
+        <w:t xml:space="preserve"> Mathias jobbet med drift og sette opp linux server</w:t>
+      </w:r>
+      <w:r>
+        <w:rPr>
+          <w:lang w:val="nb-NO"/>
+        </w:rPr>
+        <w:t xml:space="preserve">, resten fortsatte med </w:t>
+      </w:r>
+      <w:r>
+        <w:rPr>
+          <w:lang w:val="nb-NO"/>
+        </w:rPr>
+        <w:t xml:space="preserve">hva de gjorde. </w:t>
       </w:r>
     </w:p>
     <w:p>
@@ -359,7 +443,43 @@
         <w:rPr>
           <w:lang w:val="nb-NO"/>
         </w:rPr>
-        <w:t>[placeholder]</w:t>
+        <w:t xml:space="preserve">Idag så kom </w:t>
+      </w:r>
+      <w:r>
+        <w:rPr>
+          <w:lang w:val="nb-NO"/>
+        </w:rPr>
+        <w:t>Besnik, Ilyas og Fergus først</w:t>
+      </w:r>
+      <w:r>
+        <w:rPr>
+          <w:lang w:val="nb-NO"/>
+        </w:rPr>
+        <w:t xml:space="preserve">, </w:t>
+      </w:r>
+      <w:r>
+        <w:rPr>
+          <w:lang w:val="nb-NO"/>
+        </w:rPr>
+        <w:t>Ilyas fortsatt med</w:t>
+      </w:r>
+      <w:r>
+        <w:rPr>
+          <w:lang w:val="nb-NO"/>
+        </w:rPr>
+        <w:t xml:space="preserve"> </w:t>
+      </w:r>
+      <w:r>
+        <w:rPr>
+          <w:lang w:val="nb-NO"/>
+        </w:rPr>
+        <w:t xml:space="preserve">å jobbe med nettsiden, </w:t>
+      </w:r>
+      <w:r>
+        <w:rPr>
+          <w:lang w:val="nb-NO"/>
+        </w:rPr>
+        <w:t xml:space="preserve">. </w:t>
       </w:r>
     </w:p>
     <w:p>

</xml_diff>

<commit_message>
Oppdaterte index.html, style.css og dokumentasjon. La til server diagram.
</commit_message>
<xml_diff>
--- a/Dokumentasjon/Dokumentasjon.docx
+++ b/Dokumentasjon/Dokumentasjon.docx
@@ -461,7 +461,55 @@
         <w:rPr>
           <w:lang w:val="nb-NO"/>
         </w:rPr>
-        <w:t>Ilyas fortsatt med</w:t>
+        <w:t xml:space="preserve">Viet-Uy </w:t>
+      </w:r>
+      <w:r>
+        <w:rPr>
+          <w:lang w:val="nb-NO"/>
+        </w:rPr>
+        <w:t>er i en matte time</w:t>
+      </w:r>
+      <w:r>
+        <w:rPr>
+          <w:lang w:val="nb-NO"/>
+        </w:rPr>
+        <w:t xml:space="preserve">. </w:t>
+      </w:r>
+      <w:r>
+        <w:rPr>
+          <w:lang w:val="nb-NO"/>
+        </w:rPr>
+        <w:t xml:space="preserve">Det er en vaksine </w:t>
+      </w:r>
+      <w:r>
+        <w:rPr>
+          <w:lang w:val="nb-NO"/>
+        </w:rPr>
+        <w:t>vi tok</w:t>
+      </w:r>
+      <w:r>
+        <w:rPr>
+          <w:lang w:val="nb-NO"/>
+        </w:rPr>
+        <w:t xml:space="preserve">. Ilyas </w:t>
+      </w:r>
+      <w:r>
+        <w:rPr>
+          <w:lang w:val="nb-NO"/>
+        </w:rPr>
+        <w:t>fortsetter med nettside og fikk litt trøbbel med</w:t>
+      </w:r>
+      <w:r>
+        <w:rPr>
+          <w:lang w:val="nb-NO"/>
+        </w:rPr>
+        <w:t xml:space="preserve"> github </w:t>
+      </w:r>
+      <w:r>
+        <w:rPr>
+          <w:lang w:val="nb-NO"/>
+        </w:rPr>
+        <w:t>og</w:t>
       </w:r>
       <w:r>
         <w:rPr>
@@ -473,13 +521,85 @@
         <w:rPr>
           <w:lang w:val="nb-NO"/>
         </w:rPr>
-        <w:t xml:space="preserve">å jobbe med nettsiden, </w:t>
+        <w:t>kamera bildene</w:t>
       </w:r>
       <w:r>
         <w:rPr>
           <w:lang w:val="nb-NO"/>
         </w:rPr>
         <w:t xml:space="preserve">. </w:t>
+      </w:r>
+      <w:r>
+        <w:rPr>
+          <w:lang w:val="nb-NO"/>
+        </w:rPr>
+        <w:t>Mathias og Viet-Uy</w:t>
+      </w:r>
+      <w:r>
+        <w:rPr>
+          <w:lang w:val="nb-NO"/>
+        </w:rPr>
+        <w:t xml:space="preserve"> kommer etterhvert</w:t>
+      </w:r>
+      <w:r>
+        <w:rPr>
+          <w:lang w:val="nb-NO"/>
+        </w:rPr>
+        <w:t xml:space="preserve">. </w:t>
+      </w:r>
+      <w:r>
+        <w:rPr>
+          <w:lang w:val="nb-NO"/>
+        </w:rPr>
+        <w:t xml:space="preserve">Fergus gjør ferdig </w:t>
+      </w:r>
+      <w:r>
+        <w:rPr>
+          <w:lang w:val="nb-NO"/>
+        </w:rPr>
+        <w:t>server diagramet</w:t>
+      </w:r>
+      <w:r>
+        <w:rPr>
+          <w:lang w:val="nb-NO"/>
+        </w:rPr>
+        <w:t>,</w:t>
+      </w:r>
+      <w:r>
+        <w:rPr>
+          <w:lang w:val="nb-NO"/>
+        </w:rPr>
+        <w:t xml:space="preserve"> Besnik blir send kamera bilder og videoer og begynner med å redigere dem</w:t>
+      </w:r>
+      <w:r>
+        <w:rPr>
+          <w:lang w:val="nb-NO"/>
+        </w:rPr>
+        <w:t xml:space="preserve"> og Viet-Uy </w:t>
+      </w:r>
+      <w:r>
+        <w:rPr>
+          <w:lang w:val="nb-NO"/>
+        </w:rPr>
+        <w:t xml:space="preserve">fortsetter med </w:t>
+      </w:r>
+      <w:r>
+        <w:rPr>
+          <w:lang w:val="nb-NO"/>
+        </w:rPr>
+        <w:t>windows server</w:t>
+      </w:r>
+      <w:r>
+        <w:rPr>
+          <w:lang w:val="nb-NO"/>
+        </w:rPr>
+        <w:t xml:space="preserve">. </w:t>
+      </w:r>
+      <w:r>
+        <w:rPr>
+          <w:lang w:val="nb-NO"/>
+        </w:rPr>
+        <w:t xml:space="preserve">Vi tar pause til å spise lunsj. </w:t>
       </w:r>
     </w:p>
     <w:p>
@@ -575,6 +695,7 @@
         <w:rPr>
           <w:lang w:val="nb-NO"/>
         </w:rPr>
+        <w:lastRenderedPageBreak/>
         <w:t>[placeholder]</w:t>
       </w:r>
     </w:p>

</xml_diff>

<commit_message>
basisk nettside satt inn i index.html, om_oss.html, video.html, spill.html, oppdatert dokumentasjon
</commit_message>
<xml_diff>
--- a/Dokumentasjon/Dokumentasjon.docx
+++ b/Dokumentasjon/Dokumentasjon.docx
@@ -601,6 +601,54 @@
         </w:rPr>
         <w:t xml:space="preserve">Vi tar pause til å spise lunsj. </w:t>
       </w:r>
+      <w:r>
+        <w:rPr>
+          <w:lang w:val="nb-NO"/>
+        </w:rPr>
+        <w:t>Etter lunsj så kom Viet-Uy, Besnik, Ilyas, Mathias og Fergus</w:t>
+      </w:r>
+      <w:r>
+        <w:rPr>
+          <w:lang w:val="nb-NO"/>
+        </w:rPr>
+        <w:t>.</w:t>
+      </w:r>
+      <w:r>
+        <w:rPr>
+          <w:lang w:val="nb-NO"/>
+        </w:rPr>
+        <w:t xml:space="preserve"> Viet-Uy</w:t>
+      </w:r>
+      <w:r>
+        <w:rPr>
+          <w:lang w:val="nb-NO"/>
+        </w:rPr>
+        <w:t xml:space="preserve"> måtte gå til å ha en time.</w:t>
+      </w:r>
+      <w:r>
+        <w:rPr>
+          <w:lang w:val="nb-NO"/>
+        </w:rPr>
+        <w:t xml:space="preserve"> </w:t>
+      </w:r>
+      <w:r>
+        <w:rPr>
+          <w:lang w:val="nb-NO"/>
+        </w:rPr>
+        <w:t xml:space="preserve">Ilyas og Besnik jobber med </w:t>
+      </w:r>
+      <w:r>
+        <w:rPr>
+          <w:lang w:val="nb-NO"/>
+        </w:rPr>
+        <w:t>å utvikle nettsiden mer</w:t>
+      </w:r>
+      <w:r>
+        <w:rPr>
+          <w:lang w:val="nb-NO"/>
+        </w:rPr>
+        <w:t xml:space="preserve">, alle andre fortsetter med hva de jobbet med. </w:t>
+      </w:r>
     </w:p>
     <w:p>
       <w:pPr>
@@ -695,7 +743,6 @@
         <w:rPr>
           <w:lang w:val="nb-NO"/>
         </w:rPr>
-        <w:lastRenderedPageBreak/>
         <w:t>[placeholder]</w:t>
       </w:r>
     </w:p>

</xml_diff>

<commit_message>
Oppdatert dokumentasjon, index.html, style.css, spill.js. La til python mappe og smf.py snake python spill. Forandret script.js til spill.js
</commit_message>
<xml_diff>
--- a/Dokumentasjon/Dokumentasjon.docx
+++ b/Dokumentasjon/Dokumentasjon.docx
@@ -695,7 +695,31 @@
         <w:rPr>
           <w:lang w:val="nb-NO"/>
         </w:rPr>
-        <w:t>[placeholder]</w:t>
+        <w:t xml:space="preserve">Vi hadde norsk først til 10:30. Etter dette så møte Viet-Uy, Besnik, Ilyas og Fergus </w:t>
+      </w:r>
+      <w:r>
+        <w:rPr>
+          <w:lang w:val="nb-NO"/>
+        </w:rPr>
+        <w:t xml:space="preserve">først. </w:t>
+      </w:r>
+      <w:r>
+        <w:rPr>
+          <w:lang w:val="nb-NO"/>
+        </w:rPr>
+        <w:t xml:space="preserve">Ilyas fortsetter med nettside, Viet-Uy jobber med og Besnik lagde ferdig spillet som vi skal legge inni nettsiden. </w:t>
+      </w:r>
+      <w:r>
+        <w:rPr>
+          <w:lang w:val="nb-NO"/>
+        </w:rPr>
+        <w:t xml:space="preserve">. Etter lunsj så </w:t>
+      </w:r>
+      <w:r>
+        <w:rPr>
+          <w:lang w:val="nb-NO"/>
+        </w:rPr>
+        <w:t xml:space="preserve">var det en til norsk time. </w:t>
       </w:r>
     </w:p>
     <w:p>
@@ -723,6 +747,7 @@
           <w:szCs w:val="24"/>
           <w:lang w:val="nb-NO"/>
         </w:rPr>
+        <w:lastRenderedPageBreak/>
         <w:t>Uke 3 Fredag 20.1.2023</w:t>
       </w:r>
     </w:p>

</xml_diff>

<commit_message>
Oppdatert Dokumentasjon.docx, Ideer.docx, planlegging.docx, nettside filer
</commit_message>
<xml_diff>
--- a/Dokumentasjon/Dokumentasjon.docx
+++ b/Dokumentasjon/Dokumentasjon.docx
@@ -768,7 +768,73 @@
         <w:rPr>
           <w:lang w:val="nb-NO"/>
         </w:rPr>
-        <w:t>[placeholder]</w:t>
+        <w:t>Idag så møtte opp</w:t>
+      </w:r>
+      <w:r>
+        <w:rPr>
+          <w:lang w:val="nb-NO"/>
+        </w:rPr>
+        <w:t xml:space="preserve"> Viet-Uy, </w:t>
+      </w:r>
+      <w:r>
+        <w:rPr>
+          <w:lang w:val="nb-NO"/>
+        </w:rPr>
+        <w:t xml:space="preserve">Besnik, Ilyas og Fergus. Viet-Uy fortsetter med </w:t>
+      </w:r>
+      <w:r>
+        <w:rPr>
+          <w:lang w:val="nb-NO"/>
+        </w:rPr>
+        <w:t>linux server</w:t>
+      </w:r>
+      <w:r>
+        <w:rPr>
+          <w:lang w:val="nb-NO"/>
+        </w:rPr>
+        <w:t xml:space="preserve">, Ilyas fortsetter med </w:t>
+      </w:r>
+      <w:r>
+        <w:rPr>
+          <w:lang w:val="nb-NO"/>
+        </w:rPr>
+        <w:t xml:space="preserve">nettsiden og </w:t>
+      </w:r>
+      <w:r>
+        <w:rPr>
+          <w:lang w:val="nb-NO"/>
+        </w:rPr>
+        <w:t xml:space="preserve">Besnik hjelper med nettsiden. </w:t>
+      </w:r>
+      <w:r>
+        <w:rPr>
+          <w:lang w:val="nb-NO"/>
+        </w:rPr>
+        <w:t>Ilyas begynte med å jobbe med</w:t>
+      </w:r>
+      <w:r>
+        <w:rPr>
+          <w:lang w:val="nb-NO"/>
+        </w:rPr>
+        <w:t xml:space="preserve"> og gjorde ferdig presentasjonen</w:t>
+      </w:r>
+      <w:r>
+        <w:rPr>
+          <w:lang w:val="nb-NO"/>
+        </w:rPr>
+        <w:t>.</w:t>
+      </w:r>
+      <w:r>
+        <w:rPr>
+          <w:lang w:val="nb-NO"/>
+        </w:rPr>
+        <w:t xml:space="preserve"> Fergus redigerer video.</w:t>
+      </w:r>
+      <w:r>
+        <w:rPr>
+          <w:lang w:val="nb-NO"/>
+        </w:rPr>
+        <w:t xml:space="preserve"> </w:t>
       </w:r>
     </w:p>
     <w:p>

</xml_diff>